<commit_message>
sector figures growth rate fix
</commit_message>
<xml_diff>
--- a/Results/knitr/emissions_by_gas.docx
+++ b/Results/knitr/emissions_by_gas.docx
@@ -139,10 +139,7 @@
       <w:lvlText w:val=" "/>
       <w:lvlJc w:val="left"/>
       <w:pPr>
-        <w:tabs>
-          <w:tab w:val="num" w:pos="0"/>
-        </w:tabs>
-        <w:ind w:left="480" w:hanging="480"/>
+        <w:ind w:left="720" w:hanging="480"/>
       </w:pPr>
     </w:lvl>
     <w:lvl w:ilvl="1">
@@ -150,10 +147,7 @@
       <w:lvlText w:val=" "/>
       <w:lvlJc w:val="left"/>
       <w:pPr>
-        <w:tabs>
-          <w:tab w:val="num" w:pos="720"/>
-        </w:tabs>
-        <w:ind w:left="1200" w:hanging="480"/>
+        <w:ind w:left="1440" w:hanging="480"/>
       </w:pPr>
     </w:lvl>
     <w:lvl w:ilvl="2">
@@ -161,10 +155,7 @@
       <w:lvlText w:val=" "/>
       <w:lvlJc w:val="left"/>
       <w:pPr>
-        <w:tabs>
-          <w:tab w:val="num" w:pos="1440"/>
-        </w:tabs>
-        <w:ind w:left="1920" w:hanging="480"/>
+        <w:ind w:left="2160" w:hanging="480"/>
       </w:pPr>
     </w:lvl>
     <w:lvl w:ilvl="3">
@@ -172,10 +163,7 @@
       <w:lvlText w:val=" "/>
       <w:lvlJc w:val="left"/>
       <w:pPr>
-        <w:tabs>
-          <w:tab w:val="num" w:pos="2160"/>
-        </w:tabs>
-        <w:ind w:left="2640" w:hanging="480"/>
+        <w:ind w:left="2880" w:hanging="480"/>
       </w:pPr>
     </w:lvl>
     <w:lvl w:ilvl="4">
@@ -183,10 +171,7 @@
       <w:lvlText w:val=" "/>
       <w:lvlJc w:val="left"/>
       <w:pPr>
-        <w:tabs>
-          <w:tab w:val="num" w:pos="2880"/>
-        </w:tabs>
-        <w:ind w:left="3360" w:hanging="480"/>
+        <w:ind w:left="3600" w:hanging="480"/>
       </w:pPr>
     </w:lvl>
     <w:lvl w:ilvl="5">
@@ -194,10 +179,7 @@
       <w:lvlText w:val=" "/>
       <w:lvlJc w:val="left"/>
       <w:pPr>
-        <w:tabs>
-          <w:tab w:val="num" w:pos="3600"/>
-        </w:tabs>
-        <w:ind w:left="4080" w:hanging="480"/>
+        <w:ind w:left="4320" w:hanging="480"/>
       </w:pPr>
     </w:lvl>
     <w:lvl w:ilvl="6">
@@ -205,10 +187,7 @@
       <w:lvlText w:val=" "/>
       <w:lvlJc w:val="left"/>
       <w:pPr>
-        <w:tabs>
-          <w:tab w:val="num" w:pos="4320"/>
-        </w:tabs>
-        <w:ind w:left="4800" w:hanging="480"/>
+        <w:ind w:left="5040" w:hanging="480"/>
       </w:pPr>
     </w:lvl>
     <w:lvl w:ilvl="7">
@@ -216,10 +195,7 @@
       <w:lvlText w:val=" "/>
       <w:lvlJc w:val="left"/>
       <w:pPr>
-        <w:tabs>
-          <w:tab w:val="num" w:pos="5040"/>
-        </w:tabs>
-        <w:ind w:left="5520" w:hanging="480"/>
+        <w:ind w:left="5760" w:hanging="480"/>
       </w:pPr>
     </w:lvl>
     <w:lvl w:ilvl="8">
@@ -227,10 +203,7 @@
       <w:lvlText w:val=" "/>
       <w:lvlJc w:val="left"/>
       <w:pPr>
-        <w:tabs>
-          <w:tab w:val="num" w:pos="5760"/>
-        </w:tabs>
-        <w:ind w:left="6240" w:hanging="480"/>
+        <w:ind w:left="6480" w:hanging="480"/>
       </w:pPr>
     </w:lvl>
   </w:abstractNum>
@@ -592,6 +565,21 @@
         <w:right w:w="108" w:type="dxa"/>
       </w:tblCellMar>
     </w:tblPr>
+    <w:tblStylePr w:type="firstRow">
+      <w:tblPr>
+        <w:jc w:val="left"/>
+        <w:tblInd w:w="0" w:type="dxa"/>
+      </w:tblPr>
+      <w:trPr>
+        <w:jc w:val="left"/>
+      </w:trPr>
+      <w:tcPr>
+        <w:vAlign w:val="bottom"/>
+        <w:tcBorders>
+          <w:bottom w:val="single"/>
+        </w:tcBorders>
+      </w:tcPr>
+    </w:tblStylePr>
   </w:style>
   <w:style w:type="paragraph" w:customStyle="1" w:styleId="DefinitionTerm">
     <w:name w:val="Definition Term"/>

</xml_diff>

<commit_message>
clean up gas and region figures
</commit_message>
<xml_diff>
--- a/Results/knitr/emissions_by_gas.docx
+++ b/Results/knitr/emissions_by_gas.docx
@@ -139,7 +139,10 @@
       <w:lvlText w:val=" "/>
       <w:lvlJc w:val="left"/>
       <w:pPr>
-        <w:ind w:left="720" w:hanging="480"/>
+        <w:tabs>
+          <w:tab w:val="num" w:pos="0"/>
+        </w:tabs>
+        <w:ind w:left="480" w:hanging="480"/>
       </w:pPr>
     </w:lvl>
     <w:lvl w:ilvl="1">
@@ -147,7 +150,10 @@
       <w:lvlText w:val=" "/>
       <w:lvlJc w:val="left"/>
       <w:pPr>
-        <w:ind w:left="1440" w:hanging="480"/>
+        <w:tabs>
+          <w:tab w:val="num" w:pos="720"/>
+        </w:tabs>
+        <w:ind w:left="1200" w:hanging="480"/>
       </w:pPr>
     </w:lvl>
     <w:lvl w:ilvl="2">
@@ -155,7 +161,10 @@
       <w:lvlText w:val=" "/>
       <w:lvlJc w:val="left"/>
       <w:pPr>
-        <w:ind w:left="2160" w:hanging="480"/>
+        <w:tabs>
+          <w:tab w:val="num" w:pos="1440"/>
+        </w:tabs>
+        <w:ind w:left="1920" w:hanging="480"/>
       </w:pPr>
     </w:lvl>
     <w:lvl w:ilvl="3">
@@ -163,7 +172,10 @@
       <w:lvlText w:val=" "/>
       <w:lvlJc w:val="left"/>
       <w:pPr>
-        <w:ind w:left="2880" w:hanging="480"/>
+        <w:tabs>
+          <w:tab w:val="num" w:pos="2160"/>
+        </w:tabs>
+        <w:ind w:left="2640" w:hanging="480"/>
       </w:pPr>
     </w:lvl>
     <w:lvl w:ilvl="4">
@@ -171,7 +183,10 @@
       <w:lvlText w:val=" "/>
       <w:lvlJc w:val="left"/>
       <w:pPr>
-        <w:ind w:left="3600" w:hanging="480"/>
+        <w:tabs>
+          <w:tab w:val="num" w:pos="2880"/>
+        </w:tabs>
+        <w:ind w:left="3360" w:hanging="480"/>
       </w:pPr>
     </w:lvl>
     <w:lvl w:ilvl="5">
@@ -179,7 +194,10 @@
       <w:lvlText w:val=" "/>
       <w:lvlJc w:val="left"/>
       <w:pPr>
-        <w:ind w:left="4320" w:hanging="480"/>
+        <w:tabs>
+          <w:tab w:val="num" w:pos="3600"/>
+        </w:tabs>
+        <w:ind w:left="4080" w:hanging="480"/>
       </w:pPr>
     </w:lvl>
     <w:lvl w:ilvl="6">
@@ -187,7 +205,10 @@
       <w:lvlText w:val=" "/>
       <w:lvlJc w:val="left"/>
       <w:pPr>
-        <w:ind w:left="5040" w:hanging="480"/>
+        <w:tabs>
+          <w:tab w:val="num" w:pos="4320"/>
+        </w:tabs>
+        <w:ind w:left="4800" w:hanging="480"/>
       </w:pPr>
     </w:lvl>
     <w:lvl w:ilvl="7">
@@ -195,7 +216,10 @@
       <w:lvlText w:val=" "/>
       <w:lvlJc w:val="left"/>
       <w:pPr>
-        <w:ind w:left="5760" w:hanging="480"/>
+        <w:tabs>
+          <w:tab w:val="num" w:pos="5040"/>
+        </w:tabs>
+        <w:ind w:left="5520" w:hanging="480"/>
       </w:pPr>
     </w:lvl>
     <w:lvl w:ilvl="8">
@@ -203,7 +227,10 @@
       <w:lvlText w:val=" "/>
       <w:lvlJc w:val="left"/>
       <w:pPr>
-        <w:ind w:left="6480" w:hanging="480"/>
+        <w:tabs>
+          <w:tab w:val="num" w:pos="5760"/>
+        </w:tabs>
+        <w:ind w:left="6240" w:hanging="480"/>
       </w:pPr>
     </w:lvl>
   </w:abstractNum>
@@ -565,21 +592,6 @@
         <w:right w:w="108" w:type="dxa"/>
       </w:tblCellMar>
     </w:tblPr>
-    <w:tblStylePr w:type="firstRow">
-      <w:tblPr>
-        <w:jc w:val="left"/>
-        <w:tblInd w:w="0" w:type="dxa"/>
-      </w:tblPr>
-      <w:trPr>
-        <w:jc w:val="left"/>
-      </w:trPr>
-      <w:tcPr>
-        <w:vAlign w:val="bottom"/>
-        <w:tcBorders>
-          <w:bottom w:val="single"/>
-        </w:tcBorders>
-      </w:tcPr>
-    </w:tblStylePr>
   </w:style>
   <w:style w:type="paragraph" w:customStyle="1" w:styleId="DefinitionTerm">
     <w:name w:val="Definition Term"/>

</xml_diff>